<commit_message>
Update .gitignore to exclude test and data directories; revise documentation for emotion detection analysis
</commit_message>
<xml_diff>
--- a/docs/Anotaciones.docx
+++ b/docs/Anotaciones.docx
@@ -89,10 +89,12 @@
         <w:t xml:space="preserve"> consecutivos suelen mostrar muy poca o ninguna variación en las expresiones faciales de la persona. En general, las transiciones emocionales son lo suficientemente lentas como para no requerir un monitoreo a tan alta frecuencia. Al reducir la tasa a 10 FPS, se selecciona aproximadamente un </w:t>
       </w:r>
       <w:proofErr w:type="spellStart"/>
+      <w:proofErr w:type="gramStart"/>
       <w:r>
         <w:t>frame</w:t>
       </w:r>
       <w:proofErr w:type="spellEnd"/>
+      <w:proofErr w:type="gramEnd"/>
       <w:r>
         <w:t xml:space="preserve"> de cada tres, lo que permite captar cambios relevantes en las expresiones faciales sin incluir </w:t>
       </w:r>
@@ -130,42 +132,88 @@
         <w:t>una captura adecuada de las transiciones emocionales y mantiene un balance óptimo entre la precisión del modelo y la eficiencia en el uso de recursos.</w:t>
       </w:r>
     </w:p>
+    <w:p>
+      <w:r>
+        <w:t xml:space="preserve"> La reducción de la frecuencia de </w:t>
+      </w:r>
+      <w:proofErr w:type="spellStart"/>
+      <w:r>
+        <w:t>frames</w:t>
+      </w:r>
+      <w:proofErr w:type="spellEnd"/>
+      <w:r>
+        <w:t xml:space="preserve"> a 10 FPS resulta en un análisis más eficiente al conservar los </w:t>
+      </w:r>
+      <w:proofErr w:type="spellStart"/>
+      <w:r>
+        <w:t>frames</w:t>
+      </w:r>
+      <w:proofErr w:type="spellEnd"/>
+      <w:r>
+        <w:t xml:space="preserve"> necesarios para la detección de emociones, minimizando el procesamiento redundante. Esta práctica balancea el rendimiento y la precisión, proporcionando una solución eficiente para sistemas de análisis de emociones en video sin afectar la calidad de los resultados obtenidos.</w:t>
+      </w:r>
+    </w:p>
+    <w:p>
+      <w:r>
+        <w:t>10 segundos×10 FPS=100 </w:t>
+      </w:r>
+      <w:proofErr w:type="spellStart"/>
+      <w:r>
+        <w:t>frames</w:t>
+      </w:r>
+      <w:proofErr w:type="spellEnd"/>
+    </w:p>
     <w:p/>
     <w:p>
       <w:r>
-        <w:t>Conclusión</w:t>
-      </w:r>
-    </w:p>
-    <w:p>
-      <w:r>
-        <w:t xml:space="preserve">   La reducción de la frecuencia de </w:t>
-      </w:r>
-      <w:proofErr w:type="spellStart"/>
-      <w:r>
-        <w:t>frames</w:t>
-      </w:r>
-      <w:proofErr w:type="spellEnd"/>
-      <w:r>
-        <w:t xml:space="preserve"> a 10 FPS resulta en un análisis más eficiente al conservar los </w:t>
-      </w:r>
-      <w:proofErr w:type="spellStart"/>
-      <w:r>
-        <w:t>frames</w:t>
-      </w:r>
-      <w:proofErr w:type="spellEnd"/>
-      <w:r>
-        <w:t xml:space="preserve"> necesarios para la detección de emociones, minimizando el procesamiento redundante. Esta práctica balancea el rendimiento y la precisión, proporcionando una solución eficiente para sistemas de análisis de emociones en video sin afectar la calidad de los resultados obtenidos.</w:t>
-      </w:r>
-    </w:p>
-    <w:p>
-      <w:r>
-        <w:t>10 segundos×10 FPS=100 </w:t>
-      </w:r>
-      <w:proofErr w:type="spellStart"/>
-      <w:r>
-        <w:t>frames</w:t>
-      </w:r>
-      <w:proofErr w:type="spellEnd"/>
+        <w:t>Posibles criterios:</w:t>
+      </w:r>
+      <w:r>
+        <w:br/>
+      </w:r>
+      <w:r>
+        <w:rPr>
+          <w:u w:val="single"/>
+        </w:rPr>
+        <w:t>C</w:t>
+      </w:r>
+      <w:r>
+        <w:rPr>
+          <w:u w:val="single"/>
+        </w:rPr>
+        <w:t>ambios</w:t>
+      </w:r>
+      <w:r>
+        <w:t xml:space="preserve"> bruscos de emociones</w:t>
+      </w:r>
+    </w:p>
+    <w:p>
+      <w:r>
+        <w:t>E</w:t>
+      </w:r>
+      <w:r>
+        <w:t>mociones negativas sostenidas</w:t>
+      </w:r>
+    </w:p>
+    <w:p>
+      <w:r>
+        <w:t>Combinación de Emociones Secuenciales</w:t>
+      </w:r>
+    </w:p>
+    <w:p>
+      <w:r>
+        <w:t>Duración Total de las Emociones Negativas,</w:t>
+      </w:r>
+    </w:p>
+    <w:p>
+      <w:r>
+        <w:t xml:space="preserve">Frecuencia de Cambios de Emociones </w:t>
+      </w:r>
+    </w:p>
+    <w:p>
+      <w:r>
+        <w:t>Aparición Recurrente de Emociones Específicas</w:t>
+      </w:r>
     </w:p>
     <w:sectPr>
       <w:pgSz w:w="11906" w:h="16838"/>

</xml_diff>